<commit_message>
first update of report
</commit_message>
<xml_diff>
--- a/הורדת מימדים ושיטות קליסטור ובדיקות סטטיסטיות.docx
+++ b/הורדת מימדים ושיטות קליסטור ובדיקות סטטיסטיות.docx
@@ -41,9 +41,8 @@
           <w:u w:val="single"/>
           <w:rtl/>
         </w:rPr>
-        <w:t xml:space="preserve"> </w:t>
-      </w:r>
-      <w:proofErr w:type="spellStart"/>
+        <w:t xml:space="preserve"> מימדים</w:t>
+      </w:r>
       <w:r>
         <w:rPr>
           <w:rFonts w:hint="cs"/>
@@ -52,9 +51,8 @@
           <w:u w:val="single"/>
           <w:rtl/>
         </w:rPr>
-        <w:t>מימדים</w:t>
-      </w:r>
-      <w:proofErr w:type="spellEnd"/>
+        <w:t xml:space="preserve">, </w:t>
+      </w:r>
       <w:r>
         <w:rPr>
           <w:rFonts w:hint="cs"/>
@@ -63,7 +61,7 @@
           <w:u w:val="single"/>
           <w:rtl/>
         </w:rPr>
-        <w:t xml:space="preserve">, </w:t>
+        <w:t xml:space="preserve">שיטות </w:t>
       </w:r>
       <w:r>
         <w:rPr>
@@ -73,9 +71,8 @@
           <w:u w:val="single"/>
           <w:rtl/>
         </w:rPr>
-        <w:t xml:space="preserve">שיטות </w:t>
-      </w:r>
-      <w:proofErr w:type="spellStart"/>
+        <w:t>אישכול</w:t>
+      </w:r>
       <w:r>
         <w:rPr>
           <w:rFonts w:hint="cs"/>
@@ -84,9 +81,8 @@
           <w:u w:val="single"/>
           <w:rtl/>
         </w:rPr>
-        <w:t>קליסטור</w:t>
-      </w:r>
-      <w:proofErr w:type="spellEnd"/>
+        <w:t xml:space="preserve"> שונות</w:t>
+      </w:r>
       <w:r>
         <w:rPr>
           <w:rFonts w:hint="cs"/>
@@ -95,61 +91,59 @@
           <w:u w:val="single"/>
           <w:rtl/>
         </w:rPr>
-        <w:t xml:space="preserve"> שונות</w:t>
-      </w:r>
-      <w:r>
-        <w:rPr>
-          <w:rFonts w:hint="cs"/>
-          <w:b/>
-          <w:bCs/>
+        <w:t xml:space="preserve"> ובדיקות סטטיסטיות</w:t>
+      </w:r>
+    </w:p>
+    <w:p>
+      <w:pPr>
+        <w:bidi/>
+        <w:rPr>
+          <w:rtl/>
+        </w:rPr>
+      </w:pPr>
+      <w:r>
+        <w:rPr>
+          <w:rFonts w:hint="cs"/>
+          <w:rtl/>
+        </w:rPr>
+        <w:t xml:space="preserve">מגישים: דוד ליפשיץ, </w:t>
+      </w:r>
+      <w:r>
+        <w:rPr>
+          <w:rtl/>
+        </w:rPr>
+        <w:t>עינב שנולד</w:t>
+      </w:r>
+      <w:r>
+        <w:rPr>
+          <w:rFonts w:hint="cs"/>
+          <w:rtl/>
+        </w:rPr>
+        <w:t>.</w:t>
+      </w:r>
+    </w:p>
+    <w:p>
+      <w:pPr>
+        <w:bidi/>
+        <w:rPr>
+          <w:rtl/>
+          <w:lang w:val="en-US"/>
+        </w:rPr>
+      </w:pPr>
+      <w:r>
+        <w:rPr>
+          <w:rFonts w:hint="cs"/>
           <w:u w:val="single"/>
           <w:rtl/>
         </w:rPr>
-        <w:t xml:space="preserve"> ובדיקות סטטיסטיות</w:t>
-      </w:r>
-    </w:p>
-    <w:p>
-      <w:pPr>
-        <w:bidi/>
-        <w:rPr>
-          <w:rtl/>
-        </w:rPr>
-      </w:pPr>
-      <w:r>
-        <w:rPr>
-          <w:rFonts w:hint="cs"/>
-          <w:rtl/>
-        </w:rPr>
-        <w:t xml:space="preserve">מגישים: דוד ליפשיץ, </w:t>
-      </w:r>
-      <w:r>
-        <w:rPr>
-          <w:rtl/>
-        </w:rPr>
-        <w:t>עינב שנולד</w:t>
-      </w:r>
-      <w:r>
-        <w:rPr>
-          <w:rFonts w:hint="cs"/>
-          <w:rtl/>
-        </w:rPr>
-        <w:t>.</w:t>
-      </w:r>
-    </w:p>
-    <w:p>
-      <w:pPr>
-        <w:bidi/>
-        <w:rPr>
-          <w:rtl/>
-          <w:lang w:val="en-US"/>
-        </w:rPr>
-      </w:pPr>
-      <w:r>
-        <w:rPr>
-          <w:rFonts w:hint="cs"/>
-          <w:rtl/>
-        </w:rPr>
-        <w:t xml:space="preserve">הדאטה: </w:t>
+        <w:t>הדאטה:</w:t>
+      </w:r>
+      <w:r>
+        <w:rPr>
+          <w:rFonts w:hint="cs"/>
+          <w:rtl/>
+        </w:rPr>
+        <w:t xml:space="preserve"> </w:t>
       </w:r>
       <w:r>
         <w:rPr>
@@ -196,76 +190,778 @@
       <w:pPr>
         <w:bidi/>
         <w:rPr>
-          <w:rtl/>
-          <w:lang w:val="en-US"/>
-        </w:rPr>
-      </w:pPr>
-      <w:r>
-        <w:rPr>
-          <w:noProof/>
-        </w:rPr>
-        <w:drawing>
-          <wp:anchor distT="0" distB="0" distL="114300" distR="114300" simplePos="0" relativeHeight="251671552" behindDoc="0" locked="0" layoutInCell="1" allowOverlap="1" wp14:anchorId="1A8C821B" wp14:editId="35C80C0C">
-            <wp:simplePos x="0" y="0"/>
-            <wp:positionH relativeFrom="column">
-              <wp:posOffset>1517650</wp:posOffset>
-            </wp:positionH>
-            <wp:positionV relativeFrom="paragraph">
-              <wp:posOffset>254635</wp:posOffset>
-            </wp:positionV>
-            <wp:extent cx="5707785" cy="2520000"/>
-            <wp:effectExtent l="0" t="0" r="7620" b="0"/>
-            <wp:wrapSquare wrapText="bothSides"/>
-            <wp:docPr id="11" name="Picture 11" descr="Table, calendar&#10;&#10;Description automatically generated"/>
-            <wp:cNvGraphicFramePr>
-              <a:graphicFrameLocks xmlns:a="http://schemas.openxmlformats.org/drawingml/2006/main" noChangeAspect="1"/>
-            </wp:cNvGraphicFramePr>
-            <a:graphic xmlns:a="http://schemas.openxmlformats.org/drawingml/2006/main">
-              <a:graphicData uri="http://schemas.openxmlformats.org/drawingml/2006/picture">
-                <pic:pic xmlns:pic="http://schemas.openxmlformats.org/drawingml/2006/picture">
-                  <pic:nvPicPr>
-                    <pic:cNvPr id="11" name="Picture 11" descr="Table, calendar&#10;&#10;Description automatically generated"/>
-                    <pic:cNvPicPr/>
-                  </pic:nvPicPr>
-                  <pic:blipFill>
-                    <a:blip r:embed="rId4" cstate="print">
-                      <a:extLst>
-                        <a:ext uri="{28A0092B-C50C-407E-A947-70E740481C1C}">
-                          <a14:useLocalDpi xmlns:a14="http://schemas.microsoft.com/office/drawing/2010/main" val="0"/>
-                        </a:ext>
-                      </a:extLst>
-                    </a:blip>
-                    <a:stretch>
-                      <a:fillRect/>
-                    </a:stretch>
-                  </pic:blipFill>
-                  <pic:spPr>
-                    <a:xfrm>
-                      <a:off x="0" y="0"/>
-                      <a:ext cx="5707785" cy="2520000"/>
-                    </a:xfrm>
-                    <a:prstGeom prst="rect">
-                      <a:avLst/>
-                    </a:prstGeom>
-                  </pic:spPr>
-                </pic:pic>
-              </a:graphicData>
-            </a:graphic>
-          </wp:anchor>
-        </w:drawing>
-      </w:r>
-    </w:p>
-    <w:p>
-      <w:pPr>
-        <w:rPr>
-          <w:lang w:val="en-US"/>
-        </w:rPr>
-      </w:pPr>
-      <w:r>
-        <w:rPr>
-          <w:lang w:val="en-US"/>
-        </w:rPr>
-        <w:br w:type="page"/>
+          <w:u w:val="single"/>
+          <w:rtl/>
+          <w:lang w:val="en-US"/>
+        </w:rPr>
+      </w:pPr>
+      <w:r>
+        <w:rPr>
+          <w:rFonts w:hint="cs"/>
+          <w:u w:val="single"/>
+          <w:rtl/>
+          <w:lang w:val="en-US"/>
+        </w:rPr>
+        <w:t xml:space="preserve">תיאור תהליך </w:t>
+      </w:r>
+      <w:r>
+        <w:rPr>
+          <w:rFonts w:hint="cs"/>
+          <w:u w:val="single"/>
+          <w:rtl/>
+          <w:lang w:val="en-US"/>
+        </w:rPr>
+        <w:t>השווא</w:t>
+      </w:r>
+      <w:r>
+        <w:rPr>
+          <w:rFonts w:hint="cs"/>
+          <w:u w:val="single"/>
+          <w:rtl/>
+          <w:lang w:val="en-US"/>
+        </w:rPr>
+        <w:t>ה בין</w:t>
+      </w:r>
+      <w:r>
+        <w:rPr>
+          <w:rFonts w:hint="cs"/>
+          <w:u w:val="single"/>
+          <w:rtl/>
+          <w:lang w:val="en-US"/>
+        </w:rPr>
+        <w:t xml:space="preserve"> </w:t>
+      </w:r>
+      <w:r>
+        <w:rPr>
+          <w:rFonts w:hint="cs"/>
+          <w:u w:val="single"/>
+          <w:rtl/>
+          <w:lang w:val="en-US"/>
+        </w:rPr>
+        <w:t>מודלים</w:t>
+      </w:r>
+      <w:r>
+        <w:rPr>
+          <w:rFonts w:hint="cs"/>
+          <w:u w:val="single"/>
+          <w:rtl/>
+          <w:lang w:val="en-US"/>
+        </w:rPr>
+        <w:t>:</w:t>
+      </w:r>
+    </w:p>
+    <w:p>
+      <w:pPr>
+        <w:bidi/>
+        <w:rPr>
+          <w:rFonts w:hint="cs"/>
+          <w:rtl/>
+          <w:lang w:val="en-US"/>
+        </w:rPr>
+      </w:pPr>
+      <w:r>
+        <w:rPr>
+          <w:rFonts w:hint="cs"/>
+          <w:rtl/>
+          <w:lang w:val="en-US"/>
+        </w:rPr>
+        <w:t>הרצנו כל מדד כמותי על 10 סאבסטים של הדאטה</w:t>
+      </w:r>
+      <w:r>
+        <w:rPr>
+          <w:lang w:val="en-US"/>
+        </w:rPr>
+        <w:t xml:space="preserve">  </w:t>
+      </w:r>
+      <w:r>
+        <w:rPr>
+          <w:rFonts w:hint="cs"/>
+          <w:rtl/>
+          <w:lang w:val="en-US"/>
+        </w:rPr>
+        <w:t xml:space="preserve"> (דגמנו כל פעם 50% מהדאטה עם רנדום סיד שונה)</w:t>
+      </w:r>
+    </w:p>
+    <w:p>
+      <w:pPr>
+        <w:bidi/>
+        <w:rPr>
+          <w:rtl/>
+          <w:lang w:val="en-US"/>
+        </w:rPr>
+      </w:pPr>
+      <w:r>
+        <w:rPr>
+          <w:rFonts w:hint="cs"/>
+          <w:rtl/>
+          <w:lang w:val="en-US"/>
+        </w:rPr>
+        <w:t>השוואה בין הייפר פרמטרים (</w:t>
+      </w:r>
+      <w:r>
+        <w:rPr>
+          <w:rFonts w:hint="cs"/>
+          <w:rtl/>
+          <w:lang w:val="en-US"/>
+        </w:rPr>
+        <w:t xml:space="preserve">עבור כל הרצה של אלג' </w:t>
+      </w:r>
+      <w:r>
+        <w:rPr>
+          <w:rFonts w:hint="cs"/>
+          <w:rtl/>
+          <w:lang w:val="en-US"/>
+        </w:rPr>
+        <w:t>אישכול</w:t>
+      </w:r>
+      <w:r>
+        <w:rPr>
+          <w:rFonts w:hint="cs"/>
+          <w:rtl/>
+          <w:lang w:val="en-US"/>
+        </w:rPr>
+        <w:t xml:space="preserve"> ואלג' רידוד מימדים</w:t>
+      </w:r>
+      <w:r>
+        <w:rPr>
+          <w:rFonts w:hint="cs"/>
+          <w:rtl/>
+          <w:lang w:val="en-US"/>
+        </w:rPr>
+        <w:t>):</w:t>
+      </w:r>
+    </w:p>
+    <w:p>
+      <w:pPr>
+        <w:pStyle w:val="ListParagraph"/>
+        <w:numPr>
+          <w:ilvl w:val="0"/>
+          <w:numId w:val="1"/>
+        </w:numPr>
+        <w:bidi/>
+        <w:rPr>
+          <w:lang w:val="en-US"/>
+        </w:rPr>
+      </w:pPr>
+      <w:r>
+        <w:rPr>
+          <w:rFonts w:hint="cs"/>
+          <w:rtl/>
+          <w:lang w:val="en-US"/>
+        </w:rPr>
+        <w:t>השוואה מול מדד צללית</w:t>
+      </w:r>
+      <w:r>
+        <w:rPr>
+          <w:rFonts w:hint="cs"/>
+          <w:rtl/>
+          <w:lang w:val="en-US"/>
+        </w:rPr>
+        <w:t>*</w:t>
+      </w:r>
+    </w:p>
+    <w:p>
+      <w:pPr>
+        <w:pStyle w:val="ListParagraph"/>
+        <w:numPr>
+          <w:ilvl w:val="0"/>
+          <w:numId w:val="1"/>
+        </w:numPr>
+        <w:bidi/>
+        <w:rPr>
+          <w:lang w:val="en-US"/>
+        </w:rPr>
+      </w:pPr>
+      <w:r>
+        <w:rPr>
+          <w:rFonts w:hint="cs"/>
+          <w:rtl/>
+          <w:lang w:val="en-US"/>
+        </w:rPr>
+        <w:t>במקרה והיו יותר מ2 קונפיגורציות של הייפר פרמטרים לקחנו את 2 הקונפיגורציות שממוצע מדד הצללית עליהם היה מקסימלי</w:t>
+      </w:r>
+    </w:p>
+    <w:p>
+      <w:pPr>
+        <w:pStyle w:val="ListParagraph"/>
+        <w:numPr>
+          <w:ilvl w:val="0"/>
+          <w:numId w:val="1"/>
+        </w:numPr>
+        <w:bidi/>
+        <w:rPr>
+          <w:lang w:val="en-US"/>
+        </w:rPr>
+      </w:pPr>
+      <w:r>
+        <w:rPr>
+          <w:rFonts w:hint="cs"/>
+          <w:rtl/>
+          <w:lang w:val="en-US"/>
+        </w:rPr>
+        <w:t>הפעל</w:t>
+      </w:r>
+      <w:r>
+        <w:rPr>
+          <w:rFonts w:hint="cs"/>
+          <w:rtl/>
+          <w:lang w:val="en-US"/>
+        </w:rPr>
+        <w:t>ת</w:t>
+      </w:r>
+      <w:r>
+        <w:rPr>
+          <w:rFonts w:hint="cs"/>
+          <w:rtl/>
+          <w:lang w:val="en-US"/>
+        </w:rPr>
+        <w:t xml:space="preserve"> </w:t>
+      </w:r>
+      <w:r>
+        <w:rPr>
+          <w:lang w:val="en-US"/>
+        </w:rPr>
+        <w:t>paired t-test</w:t>
+      </w:r>
+      <w:r>
+        <w:rPr>
+          <w:rFonts w:hint="cs"/>
+          <w:rtl/>
+          <w:lang w:val="en-US"/>
+        </w:rPr>
+        <w:t xml:space="preserve"> </w:t>
+      </w:r>
+      <w:r>
+        <w:rPr>
+          <w:rtl/>
+          <w:lang w:val="en-US"/>
+        </w:rPr>
+        <w:t>–</w:t>
+      </w:r>
+      <w:r>
+        <w:rPr>
+          <w:rFonts w:hint="cs"/>
+          <w:rtl/>
+          <w:lang w:val="en-US"/>
+        </w:rPr>
+        <w:t xml:space="preserve"> </w:t>
+      </w:r>
+    </w:p>
+    <w:p>
+      <w:pPr>
+        <w:pStyle w:val="ListParagraph"/>
+        <w:numPr>
+          <w:ilvl w:val="1"/>
+          <w:numId w:val="1"/>
+        </w:numPr>
+        <w:bidi/>
+        <w:rPr>
+          <w:lang w:val="en-US"/>
+        </w:rPr>
+      </w:pPr>
+      <w:r>
+        <w:rPr>
+          <w:rFonts w:hint="cs"/>
+          <w:rtl/>
+          <w:lang w:val="en-US"/>
+        </w:rPr>
+        <w:t>אם היפותזת ה0 נדחתה לקחנו את הקונפיגורציה עם ממוצע ציוני הצללית הגבוה ביותר</w:t>
+      </w:r>
+    </w:p>
+    <w:p>
+      <w:pPr>
+        <w:pStyle w:val="ListParagraph"/>
+        <w:numPr>
+          <w:ilvl w:val="1"/>
+          <w:numId w:val="1"/>
+        </w:numPr>
+        <w:bidi/>
+        <w:rPr>
+          <w:lang w:val="en-US"/>
+        </w:rPr>
+      </w:pPr>
+      <w:r>
+        <w:rPr>
+          <w:rFonts w:hint="cs"/>
+          <w:rtl/>
+          <w:lang w:val="en-US"/>
+        </w:rPr>
+        <w:t xml:space="preserve">אם ההיפותזה התקבלה </w:t>
+      </w:r>
+      <w:r>
+        <w:rPr>
+          <w:rtl/>
+          <w:lang w:val="en-US"/>
+        </w:rPr>
+        <w:t>–</w:t>
+      </w:r>
+      <w:r>
+        <w:rPr>
+          <w:rFonts w:hint="cs"/>
+          <w:rtl/>
+          <w:lang w:val="en-US"/>
+        </w:rPr>
+        <w:t xml:space="preserve"> לקחנו את הקונפיגורציה הראשונה שבחנו עליה</w:t>
+      </w:r>
+    </w:p>
+    <w:p>
+      <w:pPr>
+        <w:bidi/>
+        <w:rPr>
+          <w:rtl/>
+          <w:lang w:val="en-US"/>
+        </w:rPr>
+      </w:pPr>
+      <w:r>
+        <w:rPr>
+          <w:rFonts w:hint="cs"/>
+          <w:rtl/>
+          <w:lang w:val="en-US"/>
+        </w:rPr>
+        <w:t xml:space="preserve">השוואה בין אלגוריתמי רידוד מימדים עבור כל אלגוריתם </w:t>
+      </w:r>
+      <w:r>
+        <w:rPr>
+          <w:rFonts w:hint="cs"/>
+          <w:rtl/>
+          <w:lang w:val="en-US"/>
+        </w:rPr>
+        <w:t>אישכול</w:t>
+      </w:r>
+      <w:r>
+        <w:rPr>
+          <w:rFonts w:hint="cs"/>
+          <w:rtl/>
+          <w:lang w:val="en-US"/>
+        </w:rPr>
+        <w:t>:</w:t>
+      </w:r>
+    </w:p>
+    <w:p>
+      <w:pPr>
+        <w:pStyle w:val="ListParagraph"/>
+        <w:numPr>
+          <w:ilvl w:val="0"/>
+          <w:numId w:val="1"/>
+        </w:numPr>
+        <w:bidi/>
+        <w:rPr>
+          <w:lang w:val="en-US"/>
+        </w:rPr>
+      </w:pPr>
+      <w:r>
+        <w:rPr>
+          <w:rFonts w:hint="cs"/>
+          <w:rtl/>
+          <w:lang w:val="en-US"/>
+        </w:rPr>
+        <w:t>השוואה מול מדד מידע משותף (</w:t>
+      </w:r>
+      <w:r>
+        <w:rPr>
+          <w:lang w:val="en-US"/>
+        </w:rPr>
+        <w:t>mutual information</w:t>
+      </w:r>
+      <w:r>
+        <w:rPr>
+          <w:rFonts w:hint="cs"/>
+          <w:rtl/>
+          <w:lang w:val="en-US"/>
+        </w:rPr>
+        <w:t>)</w:t>
+      </w:r>
+    </w:p>
+    <w:p>
+      <w:pPr>
+        <w:pStyle w:val="ListParagraph"/>
+        <w:numPr>
+          <w:ilvl w:val="0"/>
+          <w:numId w:val="1"/>
+        </w:numPr>
+        <w:bidi/>
+        <w:rPr>
+          <w:lang w:val="en-US"/>
+        </w:rPr>
+      </w:pPr>
+      <w:r>
+        <w:rPr>
+          <w:rFonts w:hint="cs"/>
+          <w:rtl/>
+          <w:lang w:val="en-US"/>
+        </w:rPr>
+        <w:t>לקחנו את שני אלגוריתמי הרידוד שקיבלו את הממוצע (על המדד המשותף) הגבוה ביותר.</w:t>
+      </w:r>
+    </w:p>
+    <w:p>
+      <w:pPr>
+        <w:pStyle w:val="ListParagraph"/>
+        <w:numPr>
+          <w:ilvl w:val="0"/>
+          <w:numId w:val="1"/>
+        </w:numPr>
+        <w:bidi/>
+        <w:rPr>
+          <w:lang w:val="en-US"/>
+        </w:rPr>
+      </w:pPr>
+      <w:r>
+        <w:rPr>
+          <w:rFonts w:hint="cs"/>
+          <w:rtl/>
+          <w:lang w:val="en-US"/>
+        </w:rPr>
+        <w:t xml:space="preserve">הפעלת </w:t>
+      </w:r>
+      <w:r>
+        <w:rPr>
+          <w:lang w:val="en-US"/>
+        </w:rPr>
+        <w:t>paired t-test</w:t>
+      </w:r>
+      <w:r>
+        <w:rPr>
+          <w:rFonts w:hint="cs"/>
+          <w:rtl/>
+          <w:lang w:val="en-US"/>
+        </w:rPr>
+        <w:t xml:space="preserve"> </w:t>
+      </w:r>
+      <w:r>
+        <w:rPr>
+          <w:rtl/>
+          <w:lang w:val="en-US"/>
+        </w:rPr>
+        <w:t>–</w:t>
+      </w:r>
+      <w:r>
+        <w:rPr>
+          <w:rFonts w:hint="cs"/>
+          <w:rtl/>
+          <w:lang w:val="en-US"/>
+        </w:rPr>
+        <w:t xml:space="preserve"> </w:t>
+      </w:r>
+    </w:p>
+    <w:p>
+      <w:pPr>
+        <w:pStyle w:val="ListParagraph"/>
+        <w:numPr>
+          <w:ilvl w:val="1"/>
+          <w:numId w:val="1"/>
+        </w:numPr>
+        <w:bidi/>
+        <w:rPr>
+          <w:lang w:val="en-US"/>
+        </w:rPr>
+      </w:pPr>
+      <w:r>
+        <w:rPr>
+          <w:rFonts w:hint="cs"/>
+          <w:rtl/>
+          <w:lang w:val="en-US"/>
+        </w:rPr>
+        <w:t xml:space="preserve">אם היפותזת ה0 נדחתה לקחנו את </w:t>
+      </w:r>
+      <w:r>
+        <w:rPr>
+          <w:rFonts w:hint="cs"/>
+          <w:rtl/>
+          <w:lang w:val="en-US"/>
+        </w:rPr>
+        <w:t>אלגוריתם הרידוד</w:t>
+      </w:r>
+      <w:r>
+        <w:rPr>
+          <w:rFonts w:hint="cs"/>
+          <w:rtl/>
+          <w:lang w:val="en-US"/>
+        </w:rPr>
+        <w:t xml:space="preserve"> עם ממוצע ציוני </w:t>
+      </w:r>
+      <w:r>
+        <w:rPr>
+          <w:rFonts w:hint="cs"/>
+          <w:rtl/>
+          <w:lang w:val="en-US"/>
+        </w:rPr>
+        <w:t>המידע המשותף</w:t>
+      </w:r>
+      <w:r>
+        <w:rPr>
+          <w:rFonts w:hint="cs"/>
+          <w:rtl/>
+          <w:lang w:val="en-US"/>
+        </w:rPr>
+        <w:t xml:space="preserve"> הגבוה ביותר</w:t>
+      </w:r>
+    </w:p>
+    <w:p>
+      <w:pPr>
+        <w:pStyle w:val="ListParagraph"/>
+        <w:numPr>
+          <w:ilvl w:val="1"/>
+          <w:numId w:val="1"/>
+        </w:numPr>
+        <w:bidi/>
+        <w:rPr>
+          <w:lang w:val="en-US"/>
+        </w:rPr>
+      </w:pPr>
+      <w:r>
+        <w:rPr>
+          <w:rFonts w:hint="cs"/>
+          <w:rtl/>
+          <w:lang w:val="en-US"/>
+        </w:rPr>
+        <w:t xml:space="preserve">אם ההיפותזה התקבלה </w:t>
+      </w:r>
+      <w:r>
+        <w:rPr>
+          <w:rtl/>
+          <w:lang w:val="en-US"/>
+        </w:rPr>
+        <w:t>–</w:t>
+      </w:r>
+      <w:r>
+        <w:rPr>
+          <w:rFonts w:hint="cs"/>
+          <w:rtl/>
+          <w:lang w:val="en-US"/>
+        </w:rPr>
+        <w:t xml:space="preserve"> לקחנו את </w:t>
+      </w:r>
+      <w:r>
+        <w:rPr>
+          <w:rFonts w:hint="cs"/>
+          <w:rtl/>
+          <w:lang w:val="en-US"/>
+        </w:rPr>
+        <w:t>אלגוריתם הרידוד</w:t>
+      </w:r>
+      <w:r>
+        <w:rPr>
+          <w:rFonts w:hint="cs"/>
+          <w:rtl/>
+          <w:lang w:val="en-US"/>
+        </w:rPr>
+        <w:t xml:space="preserve"> הראשו</w:t>
+      </w:r>
+      <w:r>
+        <w:rPr>
+          <w:rFonts w:hint="cs"/>
+          <w:rtl/>
+          <w:lang w:val="en-US"/>
+        </w:rPr>
+        <w:t>ן</w:t>
+      </w:r>
+      <w:r>
+        <w:rPr>
+          <w:rFonts w:hint="cs"/>
+          <w:rtl/>
+          <w:lang w:val="en-US"/>
+        </w:rPr>
+        <w:t xml:space="preserve"> שבחנו עלי</w:t>
+      </w:r>
+      <w:r>
+        <w:rPr>
+          <w:rFonts w:hint="cs"/>
+          <w:rtl/>
+          <w:lang w:val="en-US"/>
+        </w:rPr>
+        <w:t>ו</w:t>
+      </w:r>
+    </w:p>
+    <w:p>
+      <w:pPr>
+        <w:bidi/>
+        <w:rPr>
+          <w:rtl/>
+          <w:lang w:val="en-US"/>
+        </w:rPr>
+      </w:pPr>
+      <w:r>
+        <w:rPr>
+          <w:rFonts w:hint="cs"/>
+          <w:rtl/>
+          <w:lang w:val="en-US"/>
+        </w:rPr>
+        <w:t>השוואה בין אלגוריתמי אישכול:</w:t>
+      </w:r>
+    </w:p>
+    <w:p>
+      <w:pPr>
+        <w:pStyle w:val="ListParagraph"/>
+        <w:numPr>
+          <w:ilvl w:val="0"/>
+          <w:numId w:val="1"/>
+        </w:numPr>
+        <w:bidi/>
+        <w:rPr>
+          <w:lang w:val="en-US"/>
+        </w:rPr>
+      </w:pPr>
+      <w:r>
+        <w:rPr>
+          <w:rFonts w:hint="cs"/>
+          <w:rtl/>
+          <w:lang w:val="en-US"/>
+        </w:rPr>
+        <w:t>השוואה מול מדד מידע משותף (</w:t>
+      </w:r>
+      <w:r>
+        <w:rPr>
+          <w:lang w:val="en-US"/>
+        </w:rPr>
+        <w:t>mutual information</w:t>
+      </w:r>
+      <w:r>
+        <w:rPr>
+          <w:rFonts w:hint="cs"/>
+          <w:rtl/>
+          <w:lang w:val="en-US"/>
+        </w:rPr>
+        <w:t>)</w:t>
+      </w:r>
+    </w:p>
+    <w:p>
+      <w:pPr>
+        <w:pStyle w:val="ListParagraph"/>
+        <w:numPr>
+          <w:ilvl w:val="0"/>
+          <w:numId w:val="1"/>
+        </w:numPr>
+        <w:bidi/>
+        <w:rPr>
+          <w:lang w:val="en-US"/>
+        </w:rPr>
+      </w:pPr>
+      <w:r>
+        <w:rPr>
+          <w:rFonts w:hint="cs"/>
+          <w:rtl/>
+          <w:lang w:val="en-US"/>
+        </w:rPr>
+        <w:t xml:space="preserve">הפעלת </w:t>
+      </w:r>
+      <w:r>
+        <w:rPr>
+          <w:lang w:val="en-US"/>
+        </w:rPr>
+        <w:t>anova test</w:t>
+      </w:r>
+    </w:p>
+    <w:p>
+      <w:pPr>
+        <w:pStyle w:val="ListParagraph"/>
+        <w:numPr>
+          <w:ilvl w:val="1"/>
+          <w:numId w:val="1"/>
+        </w:numPr>
+        <w:bidi/>
+        <w:rPr>
+          <w:lang w:val="en-US"/>
+        </w:rPr>
+      </w:pPr>
+      <w:r>
+        <w:rPr>
+          <w:rFonts w:hint="cs"/>
+          <w:rtl/>
+          <w:lang w:val="en-US"/>
+        </w:rPr>
+        <w:t xml:space="preserve">אם היפותזת ה0 נדחתה לקחנו את אלגוריתם </w:t>
+      </w:r>
+      <w:r>
+        <w:rPr>
+          <w:rFonts w:hint="cs"/>
+          <w:rtl/>
+          <w:lang w:val="en-US"/>
+        </w:rPr>
+        <w:t>האישכול</w:t>
+      </w:r>
+      <w:r>
+        <w:rPr>
+          <w:rFonts w:hint="cs"/>
+          <w:rtl/>
+          <w:lang w:val="en-US"/>
+        </w:rPr>
+        <w:t xml:space="preserve"> עם ממוצע ציוני המידע המשותף הגבוה ביותר</w:t>
+      </w:r>
+    </w:p>
+    <w:p>
+      <w:pPr>
+        <w:pStyle w:val="ListParagraph"/>
+        <w:numPr>
+          <w:ilvl w:val="1"/>
+          <w:numId w:val="1"/>
+        </w:numPr>
+        <w:bidi/>
+        <w:rPr>
+          <w:lang w:val="en-US"/>
+        </w:rPr>
+      </w:pPr>
+      <w:r>
+        <w:rPr>
+          <w:rFonts w:hint="cs"/>
+          <w:rtl/>
+          <w:lang w:val="en-US"/>
+        </w:rPr>
+        <w:t xml:space="preserve">אם ההיפותזה התקבלה </w:t>
+      </w:r>
+      <w:r>
+        <w:rPr>
+          <w:rtl/>
+          <w:lang w:val="en-US"/>
+        </w:rPr>
+        <w:t>–</w:t>
+      </w:r>
+      <w:r>
+        <w:rPr>
+          <w:rFonts w:hint="cs"/>
+          <w:rtl/>
+          <w:lang w:val="en-US"/>
+        </w:rPr>
+        <w:t xml:space="preserve"> לקחנו את אלגוריתם </w:t>
+      </w:r>
+      <w:r>
+        <w:rPr>
+          <w:rFonts w:hint="cs"/>
+          <w:rtl/>
+          <w:lang w:val="en-US"/>
+        </w:rPr>
+        <w:t xml:space="preserve">האישכול </w:t>
+      </w:r>
+      <w:r>
+        <w:rPr>
+          <w:rFonts w:hint="cs"/>
+          <w:rtl/>
+          <w:lang w:val="en-US"/>
+        </w:rPr>
+        <w:t>הראשון שבחנו עליו</w:t>
+      </w:r>
+    </w:p>
+    <w:p>
+      <w:pPr>
+        <w:bidi/>
+        <w:rPr>
+          <w:lang w:val="en-US"/>
+        </w:rPr>
+      </w:pPr>
+      <w:r>
+        <w:rPr>
+          <w:rFonts w:hint="cs"/>
+          <w:rtl/>
+          <w:lang w:val="en-US"/>
+        </w:rPr>
+        <w:t xml:space="preserve">*עבור קונפיגורציות שאלג' האישכול החזיר מחלקה יחידה, שמנו </w:t>
+      </w:r>
+      <w:r>
+        <w:rPr>
+          <w:rFonts w:hint="cs"/>
+          <w:rtl/>
+          <w:lang w:val="en-US"/>
+        </w:rPr>
+        <w:t>במדד הצללית ערך שלילי גדול (10-) כיוון שמדד הצללית לא עובד במקרים כאלה ואם קיבלנו רק מחלקה יחידה ביצועי האלגוריתם מבחינתנו גרועים ביותר</w:t>
       </w:r>
     </w:p>
     <w:p>
@@ -326,19 +1022,11 @@
                                 <w:lang w:val="en-US"/>
                               </w:rPr>
                             </w:pPr>
-                            <w:proofErr w:type="spellStart"/>
                             <w:r>
                               <w:rPr>
                                 <w:lang w:val="en-US"/>
                               </w:rPr>
-                              <w:t>Kmeans</w:t>
-                            </w:r>
-                            <w:proofErr w:type="spellEnd"/>
-                            <w:r>
-                              <w:rPr>
-                                <w:lang w:val="en-US"/>
-                              </w:rPr>
-                              <w:t xml:space="preserve"> parameters:</w:t>
+                              <w:t>Kmeans parameters:</w:t>
                             </w:r>
                           </w:p>
                           <w:p>
@@ -391,19 +1079,11 @@
                           <w:lang w:val="en-US"/>
                         </w:rPr>
                       </w:pPr>
-                      <w:proofErr w:type="spellStart"/>
                       <w:r>
                         <w:rPr>
                           <w:lang w:val="en-US"/>
                         </w:rPr>
-                        <w:t>Kmeans</w:t>
-                      </w:r>
-                      <w:proofErr w:type="spellEnd"/>
-                      <w:r>
-                        <w:rPr>
-                          <w:lang w:val="en-US"/>
-                        </w:rPr>
-                        <w:t xml:space="preserve"> parameters:</w:t>
+                        <w:t>Kmeans parameters:</w:t>
                       </w:r>
                     </w:p>
                     <w:p>
@@ -749,37 +1429,196 @@
       <w:pPr>
         <w:bidi/>
         <w:rPr>
-          <w:lang w:val="en-US"/>
-        </w:rPr>
-      </w:pPr>
-      <w:r>
-        <w:rPr>
+          <w:rtl/>
+          <w:lang w:val="en-US"/>
+        </w:rPr>
+      </w:pPr>
+    </w:p>
+    <w:p>
+      <w:pPr>
+        <w:bidi/>
+        <w:rPr>
+          <w:rtl/>
+          <w:lang w:val="en-US"/>
+        </w:rPr>
+      </w:pPr>
+    </w:p>
+    <w:p>
+      <w:pPr>
+        <w:bidi/>
+        <w:rPr>
+          <w:rtl/>
+          <w:lang w:val="en-US"/>
+        </w:rPr>
+      </w:pPr>
+    </w:p>
+    <w:p>
+      <w:pPr>
+        <w:bidi/>
+        <w:rPr>
+          <w:rtl/>
+          <w:lang w:val="en-US"/>
+        </w:rPr>
+      </w:pPr>
+    </w:p>
+    <w:p>
+      <w:pPr>
+        <w:bidi/>
+        <w:rPr>
+          <w:rtl/>
+          <w:lang w:val="en-US"/>
+        </w:rPr>
+      </w:pPr>
+    </w:p>
+    <w:p>
+      <w:pPr>
+        <w:bidi/>
+        <w:rPr>
+          <w:rtl/>
+          <w:lang w:val="en-US"/>
+        </w:rPr>
+      </w:pPr>
+    </w:p>
+    <w:p>
+      <w:pPr>
+        <w:bidi/>
+        <w:rPr>
+          <w:rtl/>
+          <w:lang w:val="en-US"/>
+        </w:rPr>
+      </w:pPr>
+    </w:p>
+    <w:p>
+      <w:pPr>
+        <w:bidi/>
+        <w:rPr>
+          <w:rtl/>
+          <w:lang w:val="en-US"/>
+        </w:rPr>
+      </w:pPr>
+    </w:p>
+    <w:p>
+      <w:pPr>
+        <w:bidi/>
+        <w:rPr>
+          <w:rtl/>
+          <w:lang w:val="en-US"/>
+        </w:rPr>
+      </w:pPr>
+    </w:p>
+    <w:p>
+      <w:pPr>
+        <w:bidi/>
+        <w:rPr>
+          <w:rtl/>
+          <w:lang w:val="en-US"/>
+        </w:rPr>
+      </w:pPr>
+      <w:r>
+        <w:rPr>
+          <w:rFonts w:hint="cs"/>
+          <w:rtl/>
+          <w:lang w:val="en-US"/>
+        </w:rPr>
+        <w:lastRenderedPageBreak/>
+        <w:t xml:space="preserve">השוואה בין </w:t>
+      </w:r>
+      <w:r>
+        <w:rPr>
+          <w:rFonts w:hint="cs"/>
+          <w:rtl/>
+          <w:lang w:val="en-US"/>
+        </w:rPr>
+        <w:t>הייפר פרמטרים:</w:t>
+      </w:r>
+    </w:p>
+    <w:p>
+      <w:pPr>
+        <w:bidi/>
+        <w:rPr>
+          <w:rtl/>
+          <w:lang w:val="en-US"/>
+        </w:rPr>
+      </w:pPr>
+      <w:r>
+        <w:rPr>
+          <w:rFonts w:hint="cs"/>
+          <w:rtl/>
+          <w:lang w:val="en-US"/>
+        </w:rPr>
+        <w:t xml:space="preserve">עבור </w:t>
+      </w:r>
+      <w:r>
+        <w:rPr>
+          <w:lang w:val="en-US"/>
+        </w:rPr>
+        <w:t>kmeans</w:t>
+      </w:r>
+      <w:r>
+        <w:rPr>
+          <w:rFonts w:hint="cs"/>
+          <w:rtl/>
+          <w:lang w:val="en-US"/>
+        </w:rPr>
+        <w:t xml:space="preserve"> בדקנו האם עדיף לבצע אישכול על הדאטה לפני או אחרי ביצוע רידוד המימדים </w:t>
+      </w:r>
+    </w:p>
+    <w:p>
+      <w:pPr>
+        <w:bidi/>
+        <w:rPr>
+          <w:rtl/>
+          <w:lang w:val="en-US"/>
+        </w:rPr>
+      </w:pPr>
+    </w:p>
+    <w:p>
+      <w:pPr>
+        <w:bidi/>
+        <w:rPr>
+          <w:rtl/>
+          <w:lang w:val="en-US"/>
+        </w:rPr>
+      </w:pPr>
+      <w:r>
+        <w:rPr>
+          <w:rFonts w:hint="cs"/>
+          <w:rtl/>
+          <w:lang w:val="en-US"/>
+        </w:rPr>
+        <w:t>השוואה בין אלגוריתמי רידוד:</w:t>
+      </w:r>
+      <w:r>
+        <w:rPr>
+          <w:rtl/>
           <w:lang w:val="en-US"/>
         </w:rPr>
         <w:br w:type="page"/>
       </w:r>
-      <w:r>
-        <w:rPr>
-          <w:lang w:val="en-US"/>
-        </w:rPr>
-        <w:lastRenderedPageBreak/>
-        <w:br w:type="page"/>
-      </w:r>
-    </w:p>
-    <w:p>
-      <w:pPr>
-        <w:bidi/>
-        <w:rPr>
-          <w:lang w:val="en-US"/>
-        </w:rPr>
-      </w:pPr>
-      <w:r>
-        <w:rPr>
-          <w:rFonts w:hint="cs"/>
-          <w:rtl/>
-          <w:lang w:val="en-US"/>
-        </w:rPr>
-        <w:lastRenderedPageBreak/>
+    </w:p>
+    <w:p>
+      <w:pPr>
+        <w:bidi/>
+        <w:rPr>
+          <w:rFonts w:hint="cs"/>
+          <w:rtl/>
+          <w:lang w:val="en-US"/>
+        </w:rPr>
+      </w:pPr>
+    </w:p>
+    <w:p>
+      <w:pPr>
+        <w:bidi/>
+        <w:rPr>
+          <w:lang w:val="en-US"/>
+        </w:rPr>
+      </w:pPr>
+      <w:r>
+        <w:rPr>
+          <w:rFonts w:hint="cs"/>
+          <w:rtl/>
+          <w:lang w:val="en-US"/>
+        </w:rPr>
         <w:t xml:space="preserve">בדיקת השפעה של הרצת </w:t>
       </w:r>
       <w:r>
@@ -795,32 +1634,14 @@
           <w:rtl/>
           <w:lang w:val="en-US"/>
         </w:rPr>
+        <w:t xml:space="preserve"> בקונפיגורציות שונות</w:t>
+      </w:r>
+      <w:r>
+        <w:rPr>
+          <w:lang w:val="en-US"/>
+        </w:rPr>
         <w:t xml:space="preserve"> </w:t>
       </w:r>
-      <w:proofErr w:type="spellStart"/>
-      <w:r>
-        <w:rPr>
-          <w:rFonts w:hint="cs"/>
-          <w:rtl/>
-          <w:lang w:val="en-US"/>
-        </w:rPr>
-        <w:t>בקונפיגורציות</w:t>
-      </w:r>
-      <w:proofErr w:type="spellEnd"/>
-      <w:r>
-        <w:rPr>
-          <w:rFonts w:hint="cs"/>
-          <w:rtl/>
-          <w:lang w:val="en-US"/>
-        </w:rPr>
-        <w:t xml:space="preserve"> שונות</w:t>
-      </w:r>
-      <w:r>
-        <w:rPr>
-          <w:lang w:val="en-US"/>
-        </w:rPr>
-        <w:t xml:space="preserve"> </w:t>
-      </w:r>
       <w:r>
         <w:rPr>
           <w:rFonts w:hint="cs"/>
@@ -844,61 +1665,23 @@
           <w:rtl/>
           <w:lang w:val="en-US"/>
         </w:rPr>
-        <w:t xml:space="preserve"> (עבור כל אלגוריתם רידוד </w:t>
-      </w:r>
-      <w:proofErr w:type="spellStart"/>
-      <w:r>
-        <w:rPr>
-          <w:rFonts w:hint="cs"/>
-          <w:rtl/>
-          <w:lang w:val="en-US"/>
-        </w:rPr>
-        <w:t>מימדים</w:t>
-      </w:r>
-      <w:proofErr w:type="spellEnd"/>
-      <w:r>
-        <w:rPr>
-          <w:rFonts w:hint="cs"/>
-          <w:rtl/>
-          <w:lang w:val="en-US"/>
-        </w:rPr>
-        <w:t xml:space="preserve"> בדקנו האם יש השפעה לכך שמריצים את אלג' </w:t>
-      </w:r>
-      <w:proofErr w:type="spellStart"/>
-      <w:r>
-        <w:rPr>
-          <w:rFonts w:hint="cs"/>
-          <w:rtl/>
-          <w:lang w:val="en-US"/>
-        </w:rPr>
-        <w:t>הקליסטור</w:t>
-      </w:r>
-      <w:proofErr w:type="spellEnd"/>
-      <w:r>
-        <w:rPr>
-          <w:rFonts w:hint="cs"/>
-          <w:rtl/>
-          <w:lang w:val="en-US"/>
-        </w:rPr>
-        <w:t xml:space="preserve"> לפני ביצוע רידוד </w:t>
-      </w:r>
-      <w:proofErr w:type="spellStart"/>
-      <w:r>
-        <w:rPr>
-          <w:rFonts w:hint="cs"/>
-          <w:rtl/>
-          <w:lang w:val="en-US"/>
-        </w:rPr>
-        <w:t>מימדים</w:t>
-      </w:r>
-      <w:proofErr w:type="spellEnd"/>
-      <w:r>
-        <w:rPr>
-          <w:rFonts w:hint="cs"/>
-          <w:rtl/>
-          <w:lang w:val="en-US"/>
-        </w:rPr>
-        <w:t xml:space="preserve"> או אחרי)</w:t>
+        <w:t xml:space="preserve"> (עבור כל אלגוריתם רידוד מימדים בדקנו האם יש השפעה לכך שמריצים את אלג' </w:t>
+      </w:r>
+      <w:r>
+        <w:rPr>
+          <w:rFonts w:hint="cs"/>
+          <w:rtl/>
+          <w:lang w:val="en-US"/>
+        </w:rPr>
+        <w:t>האישכול</w:t>
+      </w:r>
+      <w:r>
+        <w:rPr>
+          <w:rFonts w:hint="cs"/>
+          <w:rtl/>
+          <w:lang w:val="en-US"/>
+        </w:rPr>
+        <w:t xml:space="preserve"> לפני ביצוע רידוד מימדים או אחרי)</w:t>
       </w:r>
     </w:p>
     <w:p>
@@ -965,7 +1748,6 @@
     <w:p>
       <w:pPr>
         <w:rPr>
-          <w:rtl/>
           <w:lang w:val="en-US"/>
         </w:rPr>
       </w:pPr>
@@ -1440,7 +2222,96 @@
     <w:p>
       <w:pPr>
         <w:rPr>
-          <w:rtl/>
+          <w:lang w:val="en-US"/>
+        </w:rPr>
+      </w:pPr>
+      <w:r>
+        <w:rPr>
+          <w:lang w:val="en-US"/>
+        </w:rPr>
+        <w:br w:type="page"/>
+      </w:r>
+    </w:p>
+    <w:p>
+      <w:pPr>
+        <w:bidi/>
+        <w:rPr>
+          <w:rtl/>
+          <w:lang w:val="en-US"/>
+        </w:rPr>
+      </w:pPr>
+      <w:r>
+        <w:rPr>
+          <w:rFonts w:hint="cs"/>
+          <w:rtl/>
+          <w:lang w:val="en-US"/>
+        </w:rPr>
+        <w:lastRenderedPageBreak/>
+        <w:t>השוואה בין הייפר פרמטרים:</w:t>
+      </w:r>
+    </w:p>
+    <w:p>
+      <w:pPr>
+        <w:bidi/>
+        <w:rPr>
+          <w:rtl/>
+          <w:lang w:val="en-US"/>
+        </w:rPr>
+      </w:pPr>
+      <w:r>
+        <w:rPr>
+          <w:rFonts w:hint="cs"/>
+          <w:rtl/>
+          <w:lang w:val="en-US"/>
+        </w:rPr>
+        <w:t xml:space="preserve">עבור </w:t>
+      </w:r>
+      <w:r>
+        <w:rPr>
+          <w:rFonts w:hint="cs"/>
+          <w:rtl/>
+          <w:lang w:val="en-US"/>
+        </w:rPr>
+        <w:t>אשכול היררכי</w:t>
+      </w:r>
+      <w:r>
+        <w:rPr>
+          <w:rFonts w:hint="cs"/>
+          <w:rtl/>
+          <w:lang w:val="en-US"/>
+        </w:rPr>
+        <w:t xml:space="preserve"> בדקנו האם עדיף לבצע אישכול על הדאטה לפני או אחרי ביצוע רידוד המימדים </w:t>
+      </w:r>
+    </w:p>
+    <w:p>
+      <w:pPr>
+        <w:bidi/>
+        <w:rPr>
+          <w:rtl/>
+          <w:lang w:val="en-US"/>
+        </w:rPr>
+      </w:pPr>
+    </w:p>
+    <w:p>
+      <w:pPr>
+        <w:bidi/>
+        <w:rPr>
+          <w:rtl/>
+          <w:lang w:val="en-US"/>
+        </w:rPr>
+      </w:pPr>
+      <w:r>
+        <w:rPr>
+          <w:rFonts w:hint="cs"/>
+          <w:rtl/>
+          <w:lang w:val="en-US"/>
+        </w:rPr>
+        <w:t>השוואה בין אלגוריתמי רידוד:</w:t>
+      </w:r>
+    </w:p>
+    <w:p>
+      <w:pPr>
+        <w:rPr>
           <w:lang w:val="en-US"/>
         </w:rPr>
       </w:pPr>
@@ -2834,6 +3705,186 @@
         </w:drawing>
       </w:r>
     </w:p>
+    <w:p>
+      <w:pPr>
+        <w:rPr>
+          <w:lang w:val="en-US"/>
+        </w:rPr>
+      </w:pPr>
+      <w:r>
+        <w:rPr>
+          <w:lang w:val="en-US"/>
+        </w:rPr>
+        <w:br w:type="page"/>
+      </w:r>
+    </w:p>
+    <w:p>
+      <w:pPr>
+        <w:bidi/>
+        <w:rPr>
+          <w:rtl/>
+          <w:lang w:val="en-US"/>
+        </w:rPr>
+      </w:pPr>
+      <w:r>
+        <w:rPr>
+          <w:rFonts w:hint="cs"/>
+          <w:rtl/>
+          <w:lang w:val="en-US"/>
+        </w:rPr>
+        <w:lastRenderedPageBreak/>
+        <w:t>השוואה בין הייפר פרמטרים:</w:t>
+      </w:r>
+    </w:p>
+    <w:p>
+      <w:pPr>
+        <w:bidi/>
+        <w:rPr>
+          <w:rtl/>
+          <w:lang w:val="en-US"/>
+        </w:rPr>
+      </w:pPr>
+      <w:r>
+        <w:rPr>
+          <w:rFonts w:hint="cs"/>
+          <w:rtl/>
+          <w:lang w:val="en-US"/>
+        </w:rPr>
+        <w:t xml:space="preserve">עבור </w:t>
+      </w:r>
+      <w:r>
+        <w:rPr>
+          <w:lang w:val="en-US"/>
+        </w:rPr>
+        <w:t>dbscan</w:t>
+      </w:r>
+      <w:r>
+        <w:rPr>
+          <w:rFonts w:hint="cs"/>
+          <w:rtl/>
+          <w:lang w:val="en-US"/>
+        </w:rPr>
+        <w:t xml:space="preserve"> בדקנו</w:t>
+      </w:r>
+      <w:r>
+        <w:rPr>
+          <w:lang w:val="en-US"/>
+        </w:rPr>
+        <w:t>:</w:t>
+      </w:r>
+    </w:p>
+    <w:p>
+      <w:pPr>
+        <w:bidi/>
+        <w:rPr>
+          <w:lang w:val="en-US"/>
+        </w:rPr>
+      </w:pPr>
+      <w:r>
+        <w:rPr>
+          <w:rFonts w:hint="cs"/>
+          <w:rtl/>
+          <w:lang w:val="en-US"/>
+        </w:rPr>
+        <w:t>האם עדיף לבצע אישכול על הדאטה לפני או אחרי ביצוע רידוד המימדים</w:t>
+      </w:r>
+      <w:r>
+        <w:rPr>
+          <w:rFonts w:hint="cs"/>
+          <w:rtl/>
+          <w:lang w:val="en-US"/>
+        </w:rPr>
+        <w:t xml:space="preserve">, </w:t>
+      </w:r>
+      <w:r>
+        <w:rPr>
+          <w:rFonts w:hint="cs"/>
+          <w:rtl/>
+          <w:lang w:val="en-US"/>
+        </w:rPr>
+        <w:t xml:space="preserve">ערכי </w:t>
+      </w:r>
+      <w:r>
+        <w:rPr>
+          <w:lang w:val="en-US"/>
+        </w:rPr>
+        <w:t>eps</w:t>
+      </w:r>
+      <w:r>
+        <w:rPr>
+          <w:rFonts w:hint="cs"/>
+          <w:rtl/>
+          <w:lang w:val="en-US"/>
+        </w:rPr>
+        <w:t>, ו</w:t>
+      </w:r>
+      <w:r>
+        <w:rPr>
+          <w:lang w:val="en-US"/>
+        </w:rPr>
+        <w:t>min_samples</w:t>
+      </w:r>
+    </w:p>
+    <w:p>
+      <w:pPr>
+        <w:bidi/>
+        <w:rPr>
+          <w:rFonts w:hint="cs"/>
+          <w:lang w:val="en-US"/>
+        </w:rPr>
+      </w:pPr>
+    </w:p>
+    <w:p>
+      <w:pPr>
+        <w:bidi/>
+        <w:rPr>
+          <w:rtl/>
+          <w:lang w:val="en-US"/>
+        </w:rPr>
+      </w:pPr>
+      <w:r>
+        <w:rPr>
+          <w:rFonts w:hint="cs"/>
+          <w:rtl/>
+          <w:lang w:val="en-US"/>
+        </w:rPr>
+        <w:t>השוואה בין אלגוריתמי רידוד:</w:t>
+      </w:r>
+    </w:p>
+    <w:p>
+      <w:pPr>
+        <w:rPr>
+          <w:rtl/>
+          <w:lang w:val="en-US"/>
+        </w:rPr>
+      </w:pPr>
+      <w:r>
+        <w:rPr>
+          <w:rtl/>
+          <w:lang w:val="en-US"/>
+        </w:rPr>
+        <w:br w:type="page"/>
+      </w:r>
+    </w:p>
+    <w:p>
+      <w:pPr>
+        <w:bidi/>
+        <w:rPr>
+          <w:rFonts w:hint="cs"/>
+          <w:rtl/>
+          <w:lang w:val="en-US"/>
+        </w:rPr>
+      </w:pPr>
+      <w:r>
+        <w:rPr>
+          <w:rFonts w:hint="cs"/>
+          <w:rtl/>
+          <w:lang w:val="en-US"/>
+        </w:rPr>
+        <w:lastRenderedPageBreak/>
+        <w:t>השוואה בין אלגוריתמי אשכול:</w:t>
+      </w:r>
+    </w:p>
     <w:sectPr>
       <w:pgSz w:w="16838" w:h="11906" w:orient="landscape"/>
       <w:pgMar w:top="1440" w:right="1440" w:bottom="1440" w:left="1440" w:header="708" w:footer="708" w:gutter="0"/>
@@ -2842,6 +3893,126 @@
     </w:sectPr>
   </w:body>
 </w:document>
+</file>
+
+<file path=word/numbering.xml><?xml version="1.0" encoding="utf-8"?>
+<w:numbering xmlns:wpc="http://schemas.microsoft.com/office/word/2010/wordprocessingCanvas" xmlns:cx="http://schemas.microsoft.com/office/drawing/2014/chartex" xmlns:cx1="http://schemas.microsoft.com/office/drawing/2015/9/8/chartex" xmlns:cx2="http://schemas.microsoft.com/office/drawing/2015/10/21/chartex" xmlns:cx3="http://schemas.microsoft.com/office/drawing/2016/5/9/chartex" xmlns:cx4="http://schemas.microsoft.com/office/drawing/2016/5/10/chartex" xmlns:cx5="http://schemas.microsoft.com/office/drawing/2016/5/11/chartex" xmlns:cx6="http://schemas.microsoft.com/office/drawing/2016/5/12/chartex" xmlns:cx7="http://schemas.microsoft.com/office/drawing/2016/5/13/chartex" xmlns:cx8="http://schemas.microsoft.com/office/drawing/2016/5/14/chartex" xmlns:mc="http://schemas.openxmlformats.org/markup-compatibility/2006" xmlns:aink="http://schemas.microsoft.com/office/drawing/2016/ink" xmlns:am3d="http://schemas.microsoft.com/office/drawing/2017/model3d" xmlns:o="urn:schemas-microsoft-com:office:office" xmlns:r="http://schemas.openxmlformats.org/officeDocument/2006/relationships" xmlns:m="http://schemas.openxmlformats.org/officeDocument/2006/math" xmlns:v="urn:schemas-microsoft-com:vml" xmlns:wp14="http://schemas.microsoft.com/office/word/2010/wordprocessingDrawing" xmlns:wp="http://schemas.openxmlformats.org/drawingml/2006/wordprocessingDrawing" xmlns:w10="urn:schemas-microsoft-com:office:word" xmlns:w="http://schemas.openxmlformats.org/wordprocessingml/2006/main" xmlns:w14="http://schemas.microsoft.com/office/word/2010/wordml" xmlns:w15="http://schemas.microsoft.com/office/word/2012/wordml" xmlns:w16cex="http://schemas.microsoft.com/office/word/2018/wordml/cex" xmlns:w16cid="http://schemas.microsoft.com/office/word/2016/wordml/cid" xmlns:w16="http://schemas.microsoft.com/office/word/2018/wordml" xmlns:w16sdtdh="http://schemas.microsoft.com/office/word/2020/wordml/sdtdatahash" xmlns:w16se="http://schemas.microsoft.com/office/word/2015/wordml/symex" xmlns:wpg="http://schemas.microsoft.com/office/word/2010/wordprocessingGroup" xmlns:wpi="http://schemas.microsoft.com/office/word/2010/wordprocessingInk" xmlns:wne="http://schemas.microsoft.com/office/word/2006/wordml" xmlns:wps="http://schemas.microsoft.com/office/word/2010/wordprocessingShape" mc:Ignorable="w14 w15 w16se w16cid w16 w16cex w16sdtdh wp14">
+  <w:abstractNum w:abstractNumId="0" w15:restartNumberingAfterBreak="0">
+    <w:nsid w:val="4E9A3966"/>
+    <w:multiLevelType w:val="hybridMultilevel"/>
+    <w:tmpl w:val="E25C77AC"/>
+    <w:lvl w:ilvl="0" w:tplc="70B427F2">
+      <w:numFmt w:val="bullet"/>
+      <w:lvlText w:val=""/>
+      <w:lvlJc w:val="left"/>
+      <w:pPr>
+        <w:ind w:left="720" w:hanging="360"/>
+      </w:pPr>
+      <w:rPr>
+        <w:rFonts w:ascii="Symbol" w:eastAsiaTheme="minorHAnsi" w:hAnsi="Symbol" w:cstheme="minorBidi" w:hint="default"/>
+      </w:rPr>
+    </w:lvl>
+    <w:lvl w:ilvl="1" w:tplc="20000003">
+      <w:start w:val="1"/>
+      <w:numFmt w:val="bullet"/>
+      <w:lvlText w:val="o"/>
+      <w:lvlJc w:val="left"/>
+      <w:pPr>
+        <w:ind w:left="1440" w:hanging="360"/>
+      </w:pPr>
+      <w:rPr>
+        <w:rFonts w:ascii="Courier New" w:hAnsi="Courier New" w:cs="Courier New" w:hint="default"/>
+      </w:rPr>
+    </w:lvl>
+    <w:lvl w:ilvl="2" w:tplc="20000005" w:tentative="1">
+      <w:start w:val="1"/>
+      <w:numFmt w:val="bullet"/>
+      <w:lvlText w:val=""/>
+      <w:lvlJc w:val="left"/>
+      <w:pPr>
+        <w:ind w:left="2160" w:hanging="360"/>
+      </w:pPr>
+      <w:rPr>
+        <w:rFonts w:ascii="Wingdings" w:hAnsi="Wingdings" w:hint="default"/>
+      </w:rPr>
+    </w:lvl>
+    <w:lvl w:ilvl="3" w:tplc="20000001" w:tentative="1">
+      <w:start w:val="1"/>
+      <w:numFmt w:val="bullet"/>
+      <w:lvlText w:val=""/>
+      <w:lvlJc w:val="left"/>
+      <w:pPr>
+        <w:ind w:left="2880" w:hanging="360"/>
+      </w:pPr>
+      <w:rPr>
+        <w:rFonts w:ascii="Symbol" w:hAnsi="Symbol" w:hint="default"/>
+      </w:rPr>
+    </w:lvl>
+    <w:lvl w:ilvl="4" w:tplc="20000003" w:tentative="1">
+      <w:start w:val="1"/>
+      <w:numFmt w:val="bullet"/>
+      <w:lvlText w:val="o"/>
+      <w:lvlJc w:val="left"/>
+      <w:pPr>
+        <w:ind w:left="3600" w:hanging="360"/>
+      </w:pPr>
+      <w:rPr>
+        <w:rFonts w:ascii="Courier New" w:hAnsi="Courier New" w:cs="Courier New" w:hint="default"/>
+      </w:rPr>
+    </w:lvl>
+    <w:lvl w:ilvl="5" w:tplc="20000005" w:tentative="1">
+      <w:start w:val="1"/>
+      <w:numFmt w:val="bullet"/>
+      <w:lvlText w:val=""/>
+      <w:lvlJc w:val="left"/>
+      <w:pPr>
+        <w:ind w:left="4320" w:hanging="360"/>
+      </w:pPr>
+      <w:rPr>
+        <w:rFonts w:ascii="Wingdings" w:hAnsi="Wingdings" w:hint="default"/>
+      </w:rPr>
+    </w:lvl>
+    <w:lvl w:ilvl="6" w:tplc="20000001" w:tentative="1">
+      <w:start w:val="1"/>
+      <w:numFmt w:val="bullet"/>
+      <w:lvlText w:val=""/>
+      <w:lvlJc w:val="left"/>
+      <w:pPr>
+        <w:ind w:left="5040" w:hanging="360"/>
+      </w:pPr>
+      <w:rPr>
+        <w:rFonts w:ascii="Symbol" w:hAnsi="Symbol" w:hint="default"/>
+      </w:rPr>
+    </w:lvl>
+    <w:lvl w:ilvl="7" w:tplc="20000003" w:tentative="1">
+      <w:start w:val="1"/>
+      <w:numFmt w:val="bullet"/>
+      <w:lvlText w:val="o"/>
+      <w:lvlJc w:val="left"/>
+      <w:pPr>
+        <w:ind w:left="5760" w:hanging="360"/>
+      </w:pPr>
+      <w:rPr>
+        <w:rFonts w:ascii="Courier New" w:hAnsi="Courier New" w:cs="Courier New" w:hint="default"/>
+      </w:rPr>
+    </w:lvl>
+    <w:lvl w:ilvl="8" w:tplc="20000005" w:tentative="1">
+      <w:start w:val="1"/>
+      <w:numFmt w:val="bullet"/>
+      <w:lvlText w:val=""/>
+      <w:lvlJc w:val="left"/>
+      <w:pPr>
+        <w:ind w:left="6480" w:hanging="360"/>
+      </w:pPr>
+      <w:rPr>
+        <w:rFonts w:ascii="Wingdings" w:hAnsi="Wingdings" w:hint="default"/>
+      </w:rPr>
+    </w:lvl>
+  </w:abstractNum>
+  <w:num w:numId="1">
+    <w:abstractNumId w:val="0"/>
+  </w:num>
+</w:numbering>
 </file>
 
 <file path=word/styles.xml><?xml version="1.0" encoding="utf-8"?>
@@ -3289,6 +4460,17 @@
       </w:tblBorders>
     </w:tblPr>
   </w:style>
+  <w:style w:type="paragraph" w:styleId="ListParagraph">
+    <w:name w:val="List Paragraph"/>
+    <w:basedOn w:val="Normal"/>
+    <w:uiPriority w:val="34"/>
+    <w:qFormat/>
+    <w:rsid w:val="00AE51E3"/>
+    <w:pPr>
+      <w:ind w:left="720"/>
+      <w:contextualSpacing/>
+    </w:pPr>
+  </w:style>
 </w:styles>
 </file>
 

</xml_diff>